<commit_message>
Updates photo gallery and manager, changes to tile click animation.
</commit_message>
<xml_diff>
--- a/portfolio.copy.docx
+++ b/portfolio.copy.docx
@@ -58,7 +58,21 @@
         <w:rPr>
           <w:rFonts w:ascii="Poppins" w:hAnsi="Poppins"/>
         </w:rPr>
-        <w:t xml:space="preserve">, it has to have a strong skeleton or foundation. Information architecture is more than </w:t>
+        <w:t xml:space="preserve">, it </w:t>
+      </w:r>
+      <w:proofErr w:type="gramStart"/>
+      <w:r>
+        <w:rPr>
+          <w:rFonts w:ascii="Poppins" w:hAnsi="Poppins"/>
+        </w:rPr>
+        <w:t>has to</w:t>
+      </w:r>
+      <w:proofErr w:type="gramEnd"/>
+      <w:r>
+        <w:rPr>
+          <w:rFonts w:ascii="Poppins" w:hAnsi="Poppins"/>
+        </w:rPr>
+        <w:t xml:space="preserve"> have a strong skeleton or foundation. Information architecture is more than </w:t>
       </w:r>
       <w:r>
         <w:rPr>
@@ -298,7 +312,21 @@
         <w:rPr>
           <w:rFonts w:ascii="Poppins" w:hAnsi="Poppins"/>
         </w:rPr>
-        <w:t>When we met with our stakeholders to gather feedback on the workflows, they found it difficult to understand how all the pieces were going to function together. Using Axure, I quickly created a clickable prototype of the</w:t>
+        <w:t xml:space="preserve">When we met with our stakeholders to gather feedback on the workflows, they found it difficult to understand how all the pieces were going to function together. Using </w:t>
+      </w:r>
+      <w:proofErr w:type="spellStart"/>
+      <w:r>
+        <w:rPr>
+          <w:rFonts w:ascii="Poppins" w:hAnsi="Poppins"/>
+        </w:rPr>
+        <w:t>Axure</w:t>
+      </w:r>
+      <w:proofErr w:type="spellEnd"/>
+      <w:r>
+        <w:rPr>
+          <w:rFonts w:ascii="Poppins" w:hAnsi="Poppins"/>
+        </w:rPr>
+        <w:t>, I quickly created a clickable prototype of the</w:t>
       </w:r>
       <w:r>
         <w:rPr>
@@ -895,12 +923,21 @@
           <w:b/>
         </w:rPr>
       </w:pPr>
-      <w:r>
-        <w:rPr>
-          <w:rFonts w:ascii="Poppins" w:hAnsi="Poppins"/>
-          <w:b/>
-        </w:rPr>
-        <w:t>Wireframing is thought of as a design staple, but I believe that depends on the project. Developers will eventually need high fidelity mock-ups, if the company is without a pattern library, and clients often have a hard time visualizing the application when there are only boxes and lines. Nevertheless, wireframes are invaluable tool for a designer to get a feel for proportions and interactions across pages. They provide the schema for all my designs.</w:t>
+      <w:proofErr w:type="spellStart"/>
+      <w:r>
+        <w:rPr>
+          <w:rFonts w:ascii="Poppins" w:hAnsi="Poppins"/>
+          <w:b/>
+        </w:rPr>
+        <w:t>Wireframing</w:t>
+      </w:r>
+      <w:proofErr w:type="spellEnd"/>
+      <w:r>
+        <w:rPr>
+          <w:rFonts w:ascii="Poppins" w:hAnsi="Poppins"/>
+          <w:b/>
+        </w:rPr>
+        <w:t xml:space="preserve"> is thought of as a design staple, but I believe that depends on the project. Developers will eventually need high fidelity mock-ups, if the company is without a pattern library, and clients often have a hard time visualizing the application when there are only boxes and lines. Nevertheless, wireframes are invaluable tool for a designer to get a feel for proportions and interactions across pages. They provide the schema for all my designs.</w:t>
       </w:r>
     </w:p>
     <w:p>
@@ -947,8 +984,6 @@
         </w:rPr>
         <w:t>g or showcasing to client. Often</w:t>
       </w:r>
-      <w:bookmarkStart w:id="0" w:name="_GoBack"/>
-      <w:bookmarkEnd w:id="0"/>
       <w:r>
         <w:rPr>
           <w:rFonts w:ascii="Poppins" w:hAnsi="Poppins"/>
@@ -987,28 +1022,58 @@
           <w:b/>
         </w:rPr>
       </w:pPr>
-    </w:p>
-    <w:p>
-      <w:pPr>
-        <w:rPr>
-          <w:rFonts w:ascii="Poppins" w:hAnsi="Poppins"/>
-          <w:b/>
-        </w:rPr>
-      </w:pPr>
-    </w:p>
-    <w:p>
-      <w:pPr>
-        <w:rPr>
-          <w:rFonts w:ascii="Poppins" w:hAnsi="Poppins"/>
-          <w:b/>
-        </w:rPr>
-      </w:pPr>
-      <w:r>
-        <w:rPr>
-          <w:rFonts w:ascii="Poppins" w:hAnsi="Poppins"/>
-          <w:b/>
-        </w:rPr>
-        <w:t>Project Management – AltSource Website</w:t>
+      <w:r>
+        <w:rPr>
+          <w:rFonts w:ascii="Poppins" w:hAnsi="Poppins"/>
+          <w:b/>
+        </w:rPr>
+        <w:t xml:space="preserve">My favorite thing about </w:t>
+      </w:r>
+      <w:r>
+        <w:rPr>
+          <w:rFonts w:ascii="Poppins" w:hAnsi="Poppins"/>
+          <w:b/>
+        </w:rPr>
+        <w:t xml:space="preserve">creating pixel perfect visual designs is seeing everything come together. It’s the opportunity to bring the application to life through color theory, typography, and layout principles. High fidelity mock-ups can play an important part in communicating a design to a client or developer, who may need that extra push to visualize the application. </w:t>
+      </w:r>
+    </w:p>
+    <w:p>
+      <w:pPr>
+        <w:rPr>
+          <w:rFonts w:ascii="Poppins" w:hAnsi="Poppins"/>
+          <w:b/>
+        </w:rPr>
+      </w:pPr>
+    </w:p>
+    <w:p>
+      <w:pPr>
+        <w:rPr>
+          <w:rFonts w:ascii="Poppins" w:hAnsi="Poppins"/>
+          <w:b/>
+        </w:rPr>
+      </w:pPr>
+      <w:r>
+        <w:rPr>
+          <w:rFonts w:ascii="Poppins" w:hAnsi="Poppins"/>
+          <w:b/>
+        </w:rPr>
+        <w:t xml:space="preserve">Project Management – </w:t>
+      </w:r>
+      <w:proofErr w:type="spellStart"/>
+      <w:r>
+        <w:rPr>
+          <w:rFonts w:ascii="Poppins" w:hAnsi="Poppins"/>
+          <w:b/>
+        </w:rPr>
+        <w:t>AltSource</w:t>
+      </w:r>
+      <w:proofErr w:type="spellEnd"/>
+      <w:r>
+        <w:rPr>
+          <w:rFonts w:ascii="Poppins" w:hAnsi="Poppins"/>
+          <w:b/>
+        </w:rPr>
+        <w:t xml:space="preserve"> Website</w:t>
       </w:r>
     </w:p>
     <w:p>
@@ -1068,6 +1133,31 @@
         </w:rPr>
         <w:br/>
       </w:r>
+      <w:r>
+        <w:rPr>
+          <w:rFonts w:ascii="Poppins" w:hAnsi="Poppins"/>
+        </w:rPr>
+        <w:t>Our company</w:t>
+      </w:r>
+      <w:r>
+        <w:rPr>
+          <w:rFonts w:ascii="Poppins" w:hAnsi="Poppins"/>
+        </w:rPr>
+        <w:t>’s</w:t>
+      </w:r>
+      <w:r>
+        <w:rPr>
+          <w:rFonts w:ascii="Poppins" w:hAnsi="Poppins"/>
+        </w:rPr>
+        <w:t xml:space="preserve"> website needed updating, both in content and the branding message we wanted to represent us as a company. After reading about the success of Google’s Design Sprints, the UX team decided that the website was the perfect opportunity for a five-day design overhaul.</w:t>
+      </w:r>
+    </w:p>
+    <w:p>
+      <w:pPr>
+        <w:rPr>
+          <w:rFonts w:ascii="Poppins" w:hAnsi="Poppins"/>
+        </w:rPr>
+      </w:pPr>
       <w:r>
         <w:rPr>
           <w:rFonts w:ascii="Poppins" w:hAnsi="Poppins"/>
@@ -1075,6 +1165,39 @@
         <w:br/>
         <w:t>PROCESS</w:t>
       </w:r>
+    </w:p>
+    <w:p>
+      <w:pPr>
+        <w:rPr>
+          <w:rFonts w:ascii="Poppins" w:hAnsi="Poppins"/>
+        </w:rPr>
+      </w:pPr>
+      <w:r>
+        <w:rPr>
+          <w:rFonts w:ascii="Poppins" w:hAnsi="Poppins"/>
+        </w:rPr>
+        <w:t>I gathered the UX team to discuss the best way to implement the schedule, assign moderators for each day, and make sure that we were all on the same page about what deliverables we needed out of each session. After going through the five-day process with our leadership team and other stakeholders, we came up with a few ideas that we could test with an interactive prototype and a few target audience users.</w:t>
+      </w:r>
+    </w:p>
+    <w:p>
+      <w:pPr>
+        <w:rPr>
+          <w:rFonts w:ascii="Poppins" w:hAnsi="Poppins"/>
+        </w:rPr>
+      </w:pPr>
+    </w:p>
+    <w:p>
+      <w:pPr>
+        <w:rPr>
+          <w:rFonts w:ascii="Poppins" w:hAnsi="Poppins"/>
+        </w:rPr>
+      </w:pPr>
+      <w:r>
+        <w:rPr>
+          <w:rFonts w:ascii="Poppins" w:hAnsi="Poppins"/>
+        </w:rPr>
+        <w:t xml:space="preserve">What we gained from the design sprint was an understanding of what message we wanted to portray, how that message was received by our audience, what feature ideas (interactive timeline, job creator, employee photo slider) worked and which ones didn’t. Based on that outcome, I pulled the UX team together so that we could discuss our timeline for creating a final design and the subsequent development. </w:t>
+      </w:r>
       <w:r>
         <w:rPr>
           <w:rFonts w:ascii="Poppins" w:hAnsi="Poppins"/>
@@ -1096,6 +1219,27 @@
           <w:b/>
         </w:rPr>
       </w:pPr>
+      <w:r>
+        <w:rPr>
+          <w:rFonts w:ascii="Poppins" w:hAnsi="Poppins"/>
+          <w:b/>
+        </w:rPr>
+        <w:t xml:space="preserve">Since we could quickly vet key feature ideas in the five-day sprint, it streamlined our development time. Being able to give an accurate timeline and vetted design to our company’s CEO and COO helped us as a team gain support for the project. Our involvement with those stakeholders </w:t>
+      </w:r>
+      <w:r>
+        <w:rPr>
+          <w:rFonts w:ascii="Poppins" w:hAnsi="Poppins"/>
+          <w:b/>
+        </w:rPr>
+        <w:t>early in the</w:t>
+      </w:r>
+      <w:r>
+        <w:rPr>
+          <w:rFonts w:ascii="Poppins" w:hAnsi="Poppins"/>
+          <w:b/>
+        </w:rPr>
+        <w:t xml:space="preserve"> process also gave them a sense of ownership in the final product, a website that carried their message across to all audiences. </w:t>
+      </w:r>
     </w:p>
     <w:p>
       <w:pPr>
@@ -1153,6 +1297,19 @@
           <w:rFonts w:ascii="Poppins" w:hAnsi="Poppins"/>
         </w:rPr>
       </w:pPr>
+      <w:r>
+        <w:rPr>
+          <w:rFonts w:ascii="Poppins" w:hAnsi="Poppins"/>
+        </w:rPr>
+        <w:t xml:space="preserve">Designers love to solve problems, developers love to solve puzzles. I happily enjoy doing both and believe that learning the skills of a front-end developer help me become a more useful designer. The process of translating designs into a functional application sometimes feels like a game of telephone, but knowing how to speak in developers’ language helps mitigate a lot of those risks. </w:t>
+      </w:r>
+    </w:p>
+    <w:p>
+      <w:pPr>
+        <w:rPr>
+          <w:rFonts w:ascii="Poppins" w:hAnsi="Poppins"/>
+        </w:rPr>
+      </w:pPr>
     </w:p>
     <w:p>
       <w:pPr>
@@ -1172,6 +1329,27 @@
         </w:rPr>
         <w:br/>
       </w:r>
+      <w:proofErr w:type="spellStart"/>
+      <w:r>
+        <w:rPr>
+          <w:rFonts w:ascii="Poppins" w:hAnsi="Poppins"/>
+        </w:rPr>
+        <w:t>AltSource</w:t>
+      </w:r>
+      <w:proofErr w:type="spellEnd"/>
+      <w:r>
+        <w:rPr>
+          <w:rFonts w:ascii="Poppins" w:hAnsi="Poppins"/>
+        </w:rPr>
+        <w:t xml:space="preserve"> wanted to make it easier for its developers to build out custom applications, without the generic look and feel of Bootstrap. Alternatively, the UX team wanted to teach the developers more about why and when certain design patterns should be used in the future. I worked with one of our primary front-end developers and a graphic designer to come up with a set of patterns and components that we could build as an interactive pattern library.</w:t>
+      </w:r>
+    </w:p>
+    <w:p>
+      <w:pPr>
+        <w:rPr>
+          <w:rFonts w:ascii="Poppins" w:hAnsi="Poppins"/>
+        </w:rPr>
+      </w:pPr>
       <w:r>
         <w:rPr>
           <w:rFonts w:ascii="Poppins" w:hAnsi="Poppins"/>
@@ -1189,10 +1367,72 @@
         <w:rPr>
           <w:rFonts w:ascii="Poppins" w:hAnsi="Poppins"/>
         </w:rPr>
+        <w:t>The graphic designer and myself set to work documenting all the design patterns we needed to encompass current and future functionality of our application. Once we had those guidelines in place, I worked with my tech lead and front-end developer to come up with a strategy for building out the new patterns without disrupting styles that were already in place.</w:t>
+      </w:r>
+    </w:p>
+    <w:p>
+      <w:pPr>
+        <w:rPr>
+          <w:rFonts w:ascii="Poppins" w:hAnsi="Poppins"/>
+        </w:rPr>
+      </w:pPr>
+    </w:p>
+    <w:p>
+      <w:pPr>
+        <w:rPr>
+          <w:rFonts w:ascii="Poppins" w:hAnsi="Poppins"/>
+        </w:rPr>
+      </w:pPr>
+      <w:r>
+        <w:rPr>
+          <w:rFonts w:ascii="Poppins" w:hAnsi="Poppins"/>
+        </w:rPr>
+        <w:t xml:space="preserve">We used Bootstrap as a framework, but customized it with our own CSS and </w:t>
+      </w:r>
+      <w:proofErr w:type="spellStart"/>
+      <w:r>
+        <w:rPr>
+          <w:rFonts w:ascii="Poppins" w:hAnsi="Poppins"/>
+        </w:rPr>
+        <w:t>Javascript</w:t>
+      </w:r>
+      <w:proofErr w:type="spellEnd"/>
+      <w:r>
+        <w:rPr>
+          <w:rFonts w:ascii="Poppins" w:hAnsi="Poppins"/>
+        </w:rPr>
+        <w:t xml:space="preserve"> so that it was unique to our client’s application. We wanted each part of the pattern library to be a working example of the components, something someone could click on and interact with, as well as a summary of its UX applications. Developers could easily copy and paste the code into their branches, which would help us maintain changes to the pattern library in the future through consistent class naming. </w:t>
+      </w:r>
+    </w:p>
+    <w:p>
+      <w:pPr>
+        <w:rPr>
+          <w:rFonts w:ascii="Poppins" w:hAnsi="Poppins"/>
+        </w:rPr>
+      </w:pPr>
+      <w:r>
+        <w:rPr>
+          <w:rFonts w:ascii="Poppins" w:hAnsi="Poppins"/>
+        </w:rPr>
         <w:br/>
         <w:t>RESULTS</w:t>
       </w:r>
     </w:p>
+    <w:p>
+      <w:pPr>
+        <w:rPr>
+          <w:rFonts w:ascii="Poppins" w:hAnsi="Poppins"/>
+        </w:rPr>
+      </w:pPr>
+      <w:bookmarkStart w:id="0" w:name="_GoBack"/>
+      <w:r>
+        <w:rPr>
+          <w:rFonts w:ascii="Poppins" w:hAnsi="Poppins"/>
+        </w:rPr>
+        <w:t xml:space="preserve">Our pattern library serves as a go-to for all developers in the company and facilitates discussion around why to use certain patterns over others. By creating a consistent naming scheme and class system, we can start to tackle refactoring old code so that updates in the future will be as simple as changing CSS for a pattern. </w:t>
+      </w:r>
+    </w:p>
+    <w:bookmarkEnd w:id="0"/>
     <w:sectPr>
       <w:pgSz w:w="12240" w:h="15840"/>
       <w:pgMar w:top="1440" w:right="1800" w:bottom="1440" w:left="1800" w:header="720" w:footer="720" w:gutter="0"/>

</xml_diff>